<commit_message>
Fixed keyboard mapping for ኧ
</commit_message>
<xml_diff>
--- a/release/gff/gff_gurage-legacy/source/GurageTyping-Legacy-English.docx
+++ b/release/gff/gff_gurage-legacy/source/GurageTyping-Legacy-English.docx
@@ -6954,7 +6954,7 @@
               <w:rPr>
                 <w:rFonts w:ascii="Gurage Fider 1998" w:hAnsi="Gurage Fider 1998" w:cs="Abyssinica SIL test"/>
               </w:rPr>
-              <w:t>አ</w:t>
+              <w:t>ኧ</w:t>
             </w:r>
             <w:r>
               <w:rPr>
@@ -6965,176 +6965,176 @@
             <w:r>
               <w:t>e</w:t>
             </w:r>
+          </w:p>
+        </w:tc>
+        <w:tc>
+          <w:tcPr>
+            <w:tcW w:w="720" w:type="dxa"/>
+            <w:shd w:val="clear" w:color="auto" w:fill="auto"/>
+            <w:noWrap/>
+            <w:tcMar>
+              <w:left w:w="29" w:type="dxa"/>
+              <w:right w:w="29" w:type="dxa"/>
+            </w:tcMar>
+          </w:tcPr>
+          <w:p>
+            <w:pPr>
+              <w:jc w:val="center"/>
+              <w:rPr>
+                <w:rFonts w:ascii="Zebidar" w:hAnsi="Zebidar"/>
+              </w:rPr>
+            </w:pPr>
+            <w:r>
+              <w:rPr>
+                <w:rFonts w:ascii="Gurage Fider 1998" w:hAnsi="Gurage Fider 1998" w:cs="Abyssinica SIL test"/>
+                <w:lang w:val="ti-ER"/>
+              </w:rPr>
+              <w:t>ኡ</w:t>
+            </w:r>
+            <w:r>
+              <w:rPr>
+                <w:rFonts w:ascii="Gurage Fider 1998" w:hAnsi="Gurage Fider 1998"/>
+              </w:rPr>
+              <w:br/>
+            </w:r>
+            <w:r>
+              <w:t>u</w:t>
+            </w:r>
+          </w:p>
+        </w:tc>
+        <w:tc>
+          <w:tcPr>
+            <w:tcW w:w="720" w:type="dxa"/>
+            <w:shd w:val="clear" w:color="auto" w:fill="auto"/>
+            <w:noWrap/>
+            <w:tcMar>
+              <w:left w:w="29" w:type="dxa"/>
+              <w:right w:w="29" w:type="dxa"/>
+            </w:tcMar>
+          </w:tcPr>
+          <w:p>
+            <w:pPr>
+              <w:jc w:val="center"/>
+              <w:rPr>
+                <w:rFonts w:ascii="Zebidar" w:hAnsi="Zebidar"/>
+              </w:rPr>
+            </w:pPr>
+            <w:r>
+              <w:rPr>
+                <w:rFonts w:ascii="Gurage Fider 1998" w:hAnsi="Gurage Fider 1998" w:cs="Abyssinica SIL test"/>
+              </w:rPr>
+              <w:t>ኢ</w:t>
+            </w:r>
+            <w:r>
+              <w:rPr>
+                <w:rFonts w:ascii="Gurage Fider 1998" w:hAnsi="Gurage Fider 1998"/>
+              </w:rPr>
+              <w:br/>
+            </w:r>
+            <w:r>
+              <w:t>i</w:t>
+            </w:r>
+          </w:p>
+        </w:tc>
+        <w:tc>
+          <w:tcPr>
+            <w:tcW w:w="720" w:type="dxa"/>
+            <w:shd w:val="clear" w:color="auto" w:fill="auto"/>
+            <w:noWrap/>
+            <w:tcMar>
+              <w:left w:w="29" w:type="dxa"/>
+              <w:right w:w="29" w:type="dxa"/>
+            </w:tcMar>
+          </w:tcPr>
+          <w:p>
+            <w:pPr>
+              <w:jc w:val="center"/>
+              <w:rPr>
+                <w:rFonts w:ascii="Zebidar" w:hAnsi="Zebidar"/>
+              </w:rPr>
+            </w:pPr>
+            <w:r>
+              <w:rPr>
+                <w:rFonts w:ascii="Gurage Fider 1998" w:hAnsi="Gurage Fider 1998" w:cs="Abyssinica SIL test"/>
+              </w:rPr>
+              <w:t>ኣ</w:t>
+            </w:r>
+            <w:r>
+              <w:rPr>
+                <w:rFonts w:ascii="Gurage Fider 1998" w:hAnsi="Gurage Fider 1998"/>
+              </w:rPr>
+              <w:br/>
+            </w:r>
+            <w:r>
+              <w:t>a</w:t>
+            </w:r>
+          </w:p>
+        </w:tc>
+        <w:tc>
+          <w:tcPr>
+            <w:tcW w:w="720" w:type="dxa"/>
+            <w:shd w:val="clear" w:color="auto" w:fill="auto"/>
+            <w:noWrap/>
+            <w:tcMar>
+              <w:left w:w="29" w:type="dxa"/>
+              <w:right w:w="29" w:type="dxa"/>
+            </w:tcMar>
+          </w:tcPr>
+          <w:p>
+            <w:pPr>
+              <w:jc w:val="center"/>
+              <w:rPr>
+                <w:rFonts w:ascii="Zebidar" w:hAnsi="Zebidar"/>
+              </w:rPr>
+            </w:pPr>
+            <w:r>
+              <w:rPr>
+                <w:rFonts w:ascii="Gurage Fider 1998" w:hAnsi="Gurage Fider 1998" w:cs="Abyssinica SIL test"/>
+              </w:rPr>
+              <w:t>ኤ</w:t>
+            </w:r>
+            <w:r>
+              <w:rPr>
+                <w:rFonts w:ascii="Gurage Fider 1998" w:hAnsi="Gurage Fider 1998"/>
+              </w:rPr>
+              <w:br/>
+            </w:r>
+            <w:r>
+              <w:t>ie</w:t>
+            </w:r>
+          </w:p>
+        </w:tc>
+        <w:tc>
+          <w:tcPr>
+            <w:tcW w:w="720" w:type="dxa"/>
+            <w:shd w:val="clear" w:color="auto" w:fill="auto"/>
+            <w:noWrap/>
+            <w:tcMar>
+              <w:left w:w="29" w:type="dxa"/>
+              <w:right w:w="29" w:type="dxa"/>
+            </w:tcMar>
+          </w:tcPr>
+          <w:p>
+            <w:pPr>
+              <w:jc w:val="center"/>
+              <w:rPr>
+                <w:rFonts w:ascii="Zebidar" w:hAnsi="Zebidar"/>
+              </w:rPr>
+            </w:pPr>
+            <w:r>
+              <w:rPr>
+                <w:rFonts w:ascii="Gurage Fider 1998" w:hAnsi="Gurage Fider 1998" w:cs="Abyssinica SIL test"/>
+              </w:rPr>
+              <w:t>እ</w:t>
+            </w:r>
+            <w:r>
+              <w:rPr>
+                <w:rFonts w:ascii="Gurage Fider 1998" w:hAnsi="Gurage Fider 1998"/>
+              </w:rPr>
+              <w:br/>
+            </w:r>
             <w:r>
               <w:t>e</w:t>
-            </w:r>
-          </w:p>
-        </w:tc>
-        <w:tc>
-          <w:tcPr>
-            <w:tcW w:w="720" w:type="dxa"/>
-            <w:shd w:val="clear" w:color="auto" w:fill="auto"/>
-            <w:noWrap/>
-            <w:tcMar>
-              <w:left w:w="29" w:type="dxa"/>
-              <w:right w:w="29" w:type="dxa"/>
-            </w:tcMar>
-          </w:tcPr>
-          <w:p>
-            <w:pPr>
-              <w:jc w:val="center"/>
-              <w:rPr>
-                <w:rFonts w:ascii="Zebidar" w:hAnsi="Zebidar"/>
-              </w:rPr>
-            </w:pPr>
-            <w:r>
-              <w:rPr>
-                <w:rFonts w:ascii="Gurage Fider 1998" w:hAnsi="Gurage Fider 1998" w:cs="Abyssinica SIL test"/>
-                <w:lang w:val="ti-ER"/>
-              </w:rPr>
-              <w:t>ኡ</w:t>
-            </w:r>
-            <w:r>
-              <w:rPr>
-                <w:rFonts w:ascii="Gurage Fider 1998" w:hAnsi="Gurage Fider 1998"/>
-              </w:rPr>
-              <w:br/>
-            </w:r>
-            <w:r>
-              <w:t>u</w:t>
-            </w:r>
-          </w:p>
-        </w:tc>
-        <w:tc>
-          <w:tcPr>
-            <w:tcW w:w="720" w:type="dxa"/>
-            <w:shd w:val="clear" w:color="auto" w:fill="auto"/>
-            <w:noWrap/>
-            <w:tcMar>
-              <w:left w:w="29" w:type="dxa"/>
-              <w:right w:w="29" w:type="dxa"/>
-            </w:tcMar>
-          </w:tcPr>
-          <w:p>
-            <w:pPr>
-              <w:jc w:val="center"/>
-              <w:rPr>
-                <w:rFonts w:ascii="Zebidar" w:hAnsi="Zebidar"/>
-              </w:rPr>
-            </w:pPr>
-            <w:r>
-              <w:rPr>
-                <w:rFonts w:ascii="Gurage Fider 1998" w:hAnsi="Gurage Fider 1998" w:cs="Abyssinica SIL test"/>
-              </w:rPr>
-              <w:t>ኢ</w:t>
-            </w:r>
-            <w:r>
-              <w:rPr>
-                <w:rFonts w:ascii="Gurage Fider 1998" w:hAnsi="Gurage Fider 1998"/>
-              </w:rPr>
-              <w:br/>
-            </w:r>
-            <w:r>
-              <w:t>i</w:t>
-            </w:r>
-          </w:p>
-        </w:tc>
-        <w:tc>
-          <w:tcPr>
-            <w:tcW w:w="720" w:type="dxa"/>
-            <w:shd w:val="clear" w:color="auto" w:fill="auto"/>
-            <w:noWrap/>
-            <w:tcMar>
-              <w:left w:w="29" w:type="dxa"/>
-              <w:right w:w="29" w:type="dxa"/>
-            </w:tcMar>
-          </w:tcPr>
-          <w:p>
-            <w:pPr>
-              <w:jc w:val="center"/>
-              <w:rPr>
-                <w:rFonts w:ascii="Zebidar" w:hAnsi="Zebidar"/>
-              </w:rPr>
-            </w:pPr>
-            <w:r>
-              <w:rPr>
-                <w:rFonts w:ascii="Gurage Fider 1998" w:hAnsi="Gurage Fider 1998" w:cs="Abyssinica SIL test"/>
-              </w:rPr>
-              <w:t>ኣ</w:t>
-            </w:r>
-            <w:r>
-              <w:rPr>
-                <w:rFonts w:ascii="Gurage Fider 1998" w:hAnsi="Gurage Fider 1998"/>
-              </w:rPr>
-              <w:br/>
-            </w:r>
-            <w:r>
-              <w:t>a</w:t>
-            </w:r>
-          </w:p>
-        </w:tc>
-        <w:tc>
-          <w:tcPr>
-            <w:tcW w:w="720" w:type="dxa"/>
-            <w:shd w:val="clear" w:color="auto" w:fill="auto"/>
-            <w:noWrap/>
-            <w:tcMar>
-              <w:left w:w="29" w:type="dxa"/>
-              <w:right w:w="29" w:type="dxa"/>
-            </w:tcMar>
-          </w:tcPr>
-          <w:p>
-            <w:pPr>
-              <w:jc w:val="center"/>
-              <w:rPr>
-                <w:rFonts w:ascii="Zebidar" w:hAnsi="Zebidar"/>
-              </w:rPr>
-            </w:pPr>
-            <w:r>
-              <w:rPr>
-                <w:rFonts w:ascii="Gurage Fider 1998" w:hAnsi="Gurage Fider 1998" w:cs="Abyssinica SIL test"/>
-              </w:rPr>
-              <w:t>ኤ</w:t>
-            </w:r>
-            <w:r>
-              <w:rPr>
-                <w:rFonts w:ascii="Gurage Fider 1998" w:hAnsi="Gurage Fider 1998"/>
-              </w:rPr>
-              <w:br/>
-            </w:r>
-            <w:r>
-              <w:t>ie</w:t>
-            </w:r>
-          </w:p>
-        </w:tc>
-        <w:tc>
-          <w:tcPr>
-            <w:tcW w:w="720" w:type="dxa"/>
-            <w:shd w:val="clear" w:color="auto" w:fill="auto"/>
-            <w:noWrap/>
-            <w:tcMar>
-              <w:left w:w="29" w:type="dxa"/>
-              <w:right w:w="29" w:type="dxa"/>
-            </w:tcMar>
-          </w:tcPr>
-          <w:p>
-            <w:pPr>
-              <w:jc w:val="center"/>
-              <w:rPr>
-                <w:rFonts w:ascii="Zebidar" w:hAnsi="Zebidar"/>
-              </w:rPr>
-            </w:pPr>
-            <w:r>
-              <w:rPr>
-                <w:rFonts w:ascii="Gurage Fider 1998" w:hAnsi="Gurage Fider 1998" w:cs="Abyssinica SIL test"/>
-              </w:rPr>
-              <w:t>እ</w:t>
-            </w:r>
-            <w:r>
-              <w:rPr>
-                <w:rFonts w:ascii="Gurage Fider 1998" w:hAnsi="Gurage Fider 1998"/>
-              </w:rPr>
-              <w:br/>
             </w:r>
             <w:r>
               <w:t>e</w:t>

</xml_diff>